<commit_message>
Sprint 2 - jornada tarde 03/12
</commit_message>
<xml_diff>
--- a/Spring 1/Formato_Sprint_1.docx
+++ b/Spring 1/Formato_Sprint_1.docx
@@ -96,6 +96,74 @@
                 <w:bCs/>
               </w:rPr>
             </w:pPr>
+          </w:p>
+        </w:tc>
+      </w:tr>
+      <w:tr>
+        <w:tc>
+          <w:tcPr>
+            <w:tcW w:w="8828" w:type="dxa"/>
+            <w:shd w:val="clear" w:color="auto" w:fill="1F3864" w:themeFill="accent1" w:themeFillShade="80"/>
+          </w:tcPr>
+          <w:p>
+            <w:pPr>
+              <w:tabs>
+                <w:tab w:val="left" w:pos="2106"/>
+                <w:tab w:val="center" w:pos="4306"/>
+              </w:tabs>
+              <w:rPr>
+                <w:rFonts w:asciiTheme="minorHAnsi" w:hAnsiTheme="minorHAnsi" w:cstheme="minorHAnsi"/>
+                <w:b/>
+                <w:bCs/>
+              </w:rPr>
+            </w:pPr>
+            <w:proofErr w:type="gramStart"/>
+            <w:r>
+              <w:rPr>
+                <w:rFonts w:asciiTheme="minorHAnsi" w:hAnsiTheme="minorHAnsi" w:cstheme="minorHAnsi"/>
+                <w:b/>
+                <w:bCs/>
+              </w:rPr>
+              <w:t>Link</w:t>
+            </w:r>
+            <w:proofErr w:type="gramEnd"/>
+            <w:r>
+              <w:rPr>
+                <w:rFonts w:asciiTheme="minorHAnsi" w:hAnsiTheme="minorHAnsi" w:cstheme="minorHAnsi"/>
+                <w:b/>
+                <w:bCs/>
+              </w:rPr>
+              <w:t xml:space="preserve"> GitHub:</w:t>
+            </w:r>
+          </w:p>
+          <w:p>
+            <w:pPr>
+              <w:tabs>
+                <w:tab w:val="left" w:pos="2106"/>
+                <w:tab w:val="center" w:pos="4306"/>
+              </w:tabs>
+              <w:rPr>
+                <w:rFonts w:asciiTheme="minorHAnsi" w:hAnsiTheme="minorHAnsi" w:cstheme="minorHAnsi"/>
+                <w:b/>
+                <w:bCs/>
+              </w:rPr>
+            </w:pPr>
+            <w:r>
+              <w:rPr>
+                <w:rFonts w:asciiTheme="minorHAnsi" w:hAnsiTheme="minorHAnsi" w:cstheme="minorHAnsi"/>
+                <w:b/>
+                <w:bCs/>
+              </w:rPr>
+              <w:t xml:space="preserve"> </w:t>
+            </w:r>
+            <w:r>
+              <w:rPr>
+                <w:rFonts w:asciiTheme="minorHAnsi" w:hAnsiTheme="minorHAnsi" w:cstheme="minorHAnsi"/>
+                <w:b/>
+                <w:bCs/>
+              </w:rPr>
+              <w:t>https://github.com/2172015javier/Nivelacion-03-12.git</w:t>
+            </w:r>
           </w:p>
         </w:tc>
       </w:tr>
@@ -594,12 +662,14 @@
                 <w:rFonts w:asciiTheme="minorHAnsi" w:hAnsiTheme="minorHAnsi" w:cstheme="minorHAnsi"/>
               </w:rPr>
             </w:pPr>
+            <w:proofErr w:type="spellStart"/>
             <w:r>
               <w:rPr>
                 <w:rFonts w:asciiTheme="minorHAnsi" w:hAnsiTheme="minorHAnsi" w:cstheme="minorHAnsi"/>
               </w:rPr>
               <w:t>Stakeholders</w:t>
             </w:r>
+            <w:proofErr w:type="spellEnd"/>
           </w:p>
         </w:tc>
         <w:tc>
@@ -777,6 +847,7 @@
                 <w:sz w:val="26"/>
                 <w:szCs w:val="26"/>
               </w:rPr>
+              <w:lastRenderedPageBreak/>
               <w:t>Los huéspedes pueden crear reservas seguras en línea.</w:t>
             </w:r>
             <w:r>
@@ -804,8 +875,9 @@
                 <w:szCs w:val="26"/>
                 <w:shd w:val="clear" w:color="auto" w:fill="F0F2F4"/>
               </w:rPr>
-              <w:t>pueden seleccionar la duración de su estancia, el tipo de habitación deseada, obtener complementos y pagar de forma segura a través de una plataforma de pago en línea.</w:t>
-            </w:r>
+              <w:t xml:space="preserve">pueden seleccionar la duración de su estancia, el tipo de habitación deseada, obtener complementos y pagar de forma segura a través de una plataforma de pago en </w:t>
+            </w:r>
+            <w:proofErr w:type="gramStart"/>
             <w:r>
               <w:rPr>
                 <w:color w:val="242424"/>
@@ -813,8 +885,18 @@
                 <w:szCs w:val="26"/>
                 <w:shd w:val="clear" w:color="auto" w:fill="F0F2F4"/>
               </w:rPr>
+              <w:t>línea.</w:t>
+            </w:r>
+            <w:r>
+              <w:rPr>
+                <w:color w:val="242424"/>
+                <w:sz w:val="26"/>
+                <w:szCs w:val="26"/>
+                <w:shd w:val="clear" w:color="auto" w:fill="F0F2F4"/>
+              </w:rPr>
               <w:t>|</w:t>
             </w:r>
+            <w:proofErr w:type="gramEnd"/>
           </w:p>
           <w:p>
             <w:pPr>
@@ -834,16 +916,7 @@
                 <w:sz w:val="26"/>
                 <w:szCs w:val="26"/>
               </w:rPr>
-              <w:t xml:space="preserve">Los Sistemas de Información se han vuelto un elemento esencial para las organizaciones. A través de su uso se logran importantes avances y contribuyen al </w:t>
-            </w:r>
-            <w:r>
-              <w:rPr>
-                <w:color w:val="242424"/>
-                <w:sz w:val="26"/>
-                <w:szCs w:val="26"/>
-              </w:rPr>
-              <w:lastRenderedPageBreak/>
-              <w:t>avance de las labores.</w:t>
+              <w:t>Los Sistemas de Información se han vuelto un elemento esencial para las organizaciones. A través de su uso se logran importantes avances y contribuyen al avance de las labores.</w:t>
             </w:r>
           </w:p>
           <w:p>
@@ -957,7 +1030,25 @@
                 <w:sz w:val="26"/>
                 <w:szCs w:val="26"/>
               </w:rPr>
-              <w:t>Conocer que no se hace que datos no se pueden tener por que no se cuenta con el sistema</w:t>
+              <w:t xml:space="preserve">Conocer que no se hace que datos no se pueden tener </w:t>
+            </w:r>
+            <w:proofErr w:type="spellStart"/>
+            <w:r>
+              <w:rPr>
+                <w:color w:val="242424"/>
+                <w:sz w:val="26"/>
+                <w:szCs w:val="26"/>
+              </w:rPr>
+              <w:t>por que</w:t>
+            </w:r>
+            <w:proofErr w:type="spellEnd"/>
+            <w:r>
+              <w:rPr>
+                <w:color w:val="242424"/>
+                <w:sz w:val="26"/>
+                <w:szCs w:val="26"/>
+              </w:rPr>
+              <w:t xml:space="preserve"> no se cuenta con el sistema</w:t>
             </w:r>
           </w:p>
           <w:p>
@@ -1201,6 +1292,7 @@
               <w:rPr>
                 <w:rFonts w:asciiTheme="minorHAnsi" w:hAnsiTheme="minorHAnsi" w:cstheme="minorHAnsi"/>
               </w:rPr>
+              <w:lastRenderedPageBreak/>
               <w:t>Construir los módulos de seguridad y administración de habitaciones para el sistema de información web que permita controlar la disponibilidad de las habitaciones</w:t>
             </w:r>
           </w:p>
@@ -1653,6 +1745,7 @@
         </w:numPr>
       </w:pPr>
       <w:r>
+        <w:lastRenderedPageBreak/>
         <w:t xml:space="preserve">Asociar habitación </w:t>
       </w:r>
     </w:p>
@@ -1676,9 +1769,11 @@
           <w:numId w:val="7"/>
         </w:numPr>
       </w:pPr>
+      <w:proofErr w:type="gramStart"/>
       <w:r>
         <w:t>Valor neto a pagar</w:t>
       </w:r>
+      <w:proofErr w:type="gramEnd"/>
     </w:p>
     <w:p/>
     <w:p/>
@@ -1688,7 +1783,6 @@
         <w:rPr>
           <w:noProof/>
         </w:rPr>
-        <w:lastRenderedPageBreak/>
         <w:drawing>
           <wp:inline distT="0" distB="0" distL="0" distR="0" wp14:anchorId="10F056D9" wp14:editId="647FD008">
             <wp:extent cx="5612130" cy="4067810"/>
@@ -1770,7 +1864,15 @@
     <w:p/>
     <w:p>
       <w:r>
-        <w:t>Requerimiento y Usabilidad’¿¡</w:t>
+        <w:t>Requerimiento y Usabilidad</w:t>
+      </w:r>
+      <w:proofErr w:type="gramStart"/>
+      <w:r>
+        <w:t>’¿</w:t>
+      </w:r>
+      <w:proofErr w:type="gramEnd"/>
+      <w:r>
+        <w:t>¡</w:t>
       </w:r>
     </w:p>
     <w:p>
@@ -1781,7 +1883,23 @@
         <w:t>{java</w:t>
       </w:r>
       <w:r>
-        <w:t xml:space="preserve"> -&gt; spring boot}</w:t>
+        <w:t xml:space="preserve"> -&gt; </w:t>
+      </w:r>
+      <w:proofErr w:type="spellStart"/>
+      <w:r>
+        <w:t>spring</w:t>
+      </w:r>
+      <w:proofErr w:type="spellEnd"/>
+      <w:r>
+        <w:t xml:space="preserve"> </w:t>
+      </w:r>
+      <w:proofErr w:type="spellStart"/>
+      <w:r>
+        <w:t>boot</w:t>
+      </w:r>
+      <w:proofErr w:type="spellEnd"/>
+      <w:r>
+        <w:t>}</w:t>
       </w:r>
     </w:p>
     <w:p>
@@ -1981,7 +2099,25 @@
                 <w:b/>
                 <w:bCs/>
               </w:rPr>
-              <w:t>Repositorio de Código GitLab o GitHub</w:t>
+              <w:t xml:space="preserve">Repositorio de Código </w:t>
+            </w:r>
+            <w:proofErr w:type="spellStart"/>
+            <w:r>
+              <w:rPr>
+                <w:rFonts w:asciiTheme="minorHAnsi" w:hAnsiTheme="minorHAnsi" w:cstheme="minorHAnsi"/>
+                <w:b/>
+                <w:bCs/>
+              </w:rPr>
+              <w:t>GitLab</w:t>
+            </w:r>
+            <w:proofErr w:type="spellEnd"/>
+            <w:r>
+              <w:rPr>
+                <w:rFonts w:asciiTheme="minorHAnsi" w:hAnsiTheme="minorHAnsi" w:cstheme="minorHAnsi"/>
+                <w:b/>
+                <w:bCs/>
+              </w:rPr>
+              <w:t xml:space="preserve"> o GitHub</w:t>
             </w:r>
           </w:p>
         </w:tc>
@@ -1993,7 +2129,15 @@
         <w:jc w:val="both"/>
       </w:pPr>
       <w:r>
-        <w:t>Como evidencia del repositorio de código, creado con GitLab o GitHub, además de la URL del repositorio, se debe presentar capturas de pantalla donde se visualicen aspectos:</w:t>
+        <w:t xml:space="preserve">Como evidencia del repositorio de código, creado con </w:t>
+      </w:r>
+      <w:proofErr w:type="spellStart"/>
+      <w:r>
+        <w:t>GitLab</w:t>
+      </w:r>
+      <w:proofErr w:type="spellEnd"/>
+      <w:r>
+        <w:t xml:space="preserve"> o GitHub, además de la URL del repositorio, se debe presentar capturas de pantalla donde se visualicen aspectos:</w:t>
       </w:r>
     </w:p>
     <w:p>
@@ -2037,7 +2181,15 @@
         <w:jc w:val="both"/>
       </w:pPr>
       <w:r>
-        <w:t>Evidencia de la realización de alguna actualización (commit), donde se visualice la actualización y el historial de actualizaciones (Versiones)</w:t>
+        <w:t>Evidencia de la realización de alguna actualización (</w:t>
+      </w:r>
+      <w:proofErr w:type="spellStart"/>
+      <w:r>
+        <w:t>commit</w:t>
+      </w:r>
+      <w:proofErr w:type="spellEnd"/>
+      <w:r>
+        <w:t>), donde se visualice la actualización y el historial de actualizaciones (Versiones)</w:t>
       </w:r>
     </w:p>
     <w:p>

</xml_diff>